<commit_message>
Bozza tesi al 13/04/2018
</commit_message>
<xml_diff>
--- a/Tesi_bozza.docx
+++ b/Tesi_bozza.docx
@@ -76,7 +76,20 @@
           <w:rPr>
             <w:rStyle w:val="Collegamentoipertestuale"/>
           </w:rPr>
-          <w:t>https://it.wikip</w:t>
+          <w:t>https://it.wikipedia.org/wiki/Biometria</w:t>
+        </w:r>
+      </w:hyperlink>
+    </w:p>
+    <w:p>
+      <w:pPr>
+        <w:pStyle w:val="Paragrafoelenco"/>
+      </w:pPr>
+      <w:hyperlink r:id="rId6" w:history="1">
+        <w:r>
+          <w:rPr>
+            <w:rStyle w:val="Collegamentoipertestuale"/>
+          </w:rPr>
+          <w:t>https://it.wikipedia.org/wiki/Sist</w:t>
         </w:r>
         <w:r>
           <w:rPr>
@@ -88,7 +101,7 @@
           <w:rPr>
             <w:rStyle w:val="Collegamentoipertestuale"/>
           </w:rPr>
-          <w:t>dia.org/wiki/Biometria</w:t>
+          <w:t>ma_di_riconoscimento_biometrico</w:t>
         </w:r>
       </w:hyperlink>
     </w:p>
@@ -97,14 +110,6 @@
         <w:pStyle w:val="Paragrafoelenco"/>
       </w:pPr>
       <w:r>
-        <w:t>https://it.wikipedia.org/wiki/Sistema_di_riconoscimento_biometrico</w:t>
-      </w:r>
-    </w:p>
-    <w:p>
-      <w:pPr>
-        <w:pStyle w:val="Paragrafoelenco"/>
-      </w:pPr>
-      <w:r>
         <w:t>Importante: 7</w:t>
       </w:r>
       <w:r>
@@ -118,6 +123,24 @@
       <w:pPr>
         <w:pStyle w:val="Paragrafoelenco"/>
       </w:pPr>
+      <w:hyperlink r:id="rId7" w:history="1">
+        <w:r>
+          <w:rPr>
+            <w:rStyle w:val="Collegamentoipertestuale"/>
+          </w:rPr>
+          <w:t>https://www.cse.wustl.edu/~jain/cse571-11/ftp/biomet/</w:t>
+        </w:r>
+      </w:hyperlink>
+    </w:p>
+    <w:p>
+      <w:pPr>
+        <w:pStyle w:val="Paragrafoelenco"/>
+      </w:pPr>
+    </w:p>
+    <w:p>
+      <w:pPr>
+        <w:pStyle w:val="Paragrafoelenco"/>
+      </w:pPr>
       <w:r>
         <w:t>Biometria mono modale vs multimodale.</w:t>
       </w:r>
@@ -139,9 +162,26 @@
       <w:pPr>
         <w:pStyle w:val="Paragrafoelenco"/>
       </w:pPr>
-      <w:r>
-        <w:t>https://tecnologia.libero.it/che-cose-la-biometria-e-come-migliora-la-sicurezza-informatica-14748</w:t>
-      </w:r>
+      <w:hyperlink r:id="rId8" w:history="1">
+        <w:r>
+          <w:rPr>
+            <w:rStyle w:val="Collegamentoipertestuale"/>
+          </w:rPr>
+          <w:t>https://tecnologia.libero.it/che-cose-la-biometria-e-come</w:t>
+        </w:r>
+        <w:r>
+          <w:rPr>
+            <w:rStyle w:val="Collegamentoipertestuale"/>
+          </w:rPr>
+          <w:t>-</w:t>
+        </w:r>
+        <w:r>
+          <w:rPr>
+            <w:rStyle w:val="Collegamentoipertestuale"/>
+          </w:rPr>
+          <w:t>migliora-la-sicurezza-informatica-14748</w:t>
+        </w:r>
+      </w:hyperlink>
     </w:p>
     <w:p>
       <w:pPr>
@@ -354,6 +394,7 @@
         <w:ind w:left="708"/>
       </w:pPr>
       <w:r>
+        <w:lastRenderedPageBreak/>
         <w:tab/>
         <w:t>1.1 Cos’è la biometria.</w:t>
       </w:r>
@@ -369,7 +410,6 @@
     </w:p>
     <w:p>
       <w:r>
-        <w:lastRenderedPageBreak/>
         <w:tab/>
       </w:r>
       <w:r>
@@ -585,13 +625,7 @@
       </w:r>
       <w:proofErr w:type="spellEnd"/>
       <w:r>
-        <w:t xml:space="preserve"> = “misura”) come la “d</w:t>
-      </w:r>
-      <w:r>
-        <w:t>isciplina che studia le grandezze biofisiche allo scopo di identificarne i meccanismi di funzionamento, di misurarne il valore e di indurre un comportamento desiderato in specifici sistemi tecnologici</w:t>
-      </w:r>
-      <w:r>
-        <w:t>”.</w:t>
+        <w:t xml:space="preserve"> = “misura”) come la “disciplina che studia le grandezze biofisiche allo scopo di identificarne i meccanismi di funzionamento, di misurarne il valore e di indurre un comportamento desiderato in specifici sistemi tecnologici”.</w:t>
       </w:r>
     </w:p>
     <w:p>
@@ -610,7 +644,7 @@
       <w:r>
         <w:t xml:space="preserve"> (</w:t>
       </w:r>
-      <w:hyperlink r:id="rId6" w:history="1">
+      <w:hyperlink r:id="rId9" w:history="1">
         <w:r>
           <w:rPr>
             <w:rStyle w:val="Collegamentoipertestuale"/>
@@ -653,10 +687,7 @@
     </w:p>
     <w:p>
       <w:r>
-        <w:t>I</w:t>
-      </w:r>
-      <w:r>
-        <w:t>ntesa come scienza</w:t>
+        <w:t>Intesa come scienza</w:t>
       </w:r>
       <w:r>
         <w:t xml:space="preserve"> però</w:t>
@@ -670,20 +701,282 @@
     </w:p>
     <w:p>
       <w:r>
-        <w:t xml:space="preserve">In tempi più recenti queste applicazioni hanno trovato spazio nel campo della sicurezza informatica e ad oggi esistono sistemi di riconoscimento in grado di distinguere impronte digitali, occhi, forma di orecchie e </w:t>
-      </w:r>
-      <w:r>
         <w:lastRenderedPageBreak/>
-        <w:t>persino di intere facce. Un comune esempio ne è lo sblocco di uno smartphone, per il quale basta solamente appoggiare un dito nell’apposita area riservata al riconoscimento</w:t>
-      </w:r>
-      <w:r>
-        <w:t xml:space="preserve"> d’impronta oppure l’inquadratura da parte della fotocamera del volto del proprietario.</w:t>
+        <w:t>Ad oggi la biometria vanta varie applicazioni, soprattutto nel campo biologico (studio di caratteristiche tipiche di popolazioni di esseri viventi e di associazioni genetiche tra specie) e medico (epidemiologia, diagnosi medica e farmacologia) e, i</w:t>
+      </w:r>
+      <w:r>
+        <w:t>n tempi più recenti</w:t>
+      </w:r>
+      <w:r>
+        <w:t>,</w:t>
+      </w:r>
+      <w:r>
+        <w:t xml:space="preserve"> </w:t>
+      </w:r>
+      <w:r>
+        <w:t xml:space="preserve">anche </w:t>
+      </w:r>
+      <w:r>
+        <w:t>nel campo della sicurezza informatica</w:t>
+      </w:r>
+      <w:r>
+        <w:t xml:space="preserve"> (sistemi di riconoscimento biometrico)</w:t>
+      </w:r>
+      <w:r>
+        <w:t>.</w:t>
+      </w:r>
+      <w:r>
+        <w:t xml:space="preserve"> </w:t>
+      </w:r>
+    </w:p>
+    <w:p>
+      <w:r>
+        <w:t xml:space="preserve">Ai fini dell’identificazione biometrica possono essere utilizzati diversi parametri fisici, chimici o comportamentali, anche contemporaneamente, purché </w:t>
+      </w:r>
+      <w:r>
+        <w:t xml:space="preserve">si </w:t>
+      </w:r>
+      <w:r>
+        <w:t>rispettino sette</w:t>
+      </w:r>
+      <w:r>
+        <w:t xml:space="preserve"> determinate</w:t>
+      </w:r>
+      <w:r>
+        <w:t xml:space="preserve"> specifiche</w:t>
+      </w:r>
+      <w:r>
+        <w:t xml:space="preserve"> che permettono di valutarne l’idoneità</w:t>
+      </w:r>
+      <w:r>
+        <w:t xml:space="preserve"> </w:t>
+      </w:r>
+      <w:r>
+        <w:t>(</w:t>
+      </w:r>
+      <w:bookmarkStart w:id="0" w:name="Schuckers01"/>
+      <w:r>
+        <w:t>[</w:t>
+      </w:r>
+      <w:proofErr w:type="spellStart"/>
+      <w:r>
+        <w:t>Schuckers</w:t>
+      </w:r>
+      <w:proofErr w:type="spellEnd"/>
+      <w:r>
+        <w:t xml:space="preserve">, 2001] </w:t>
+      </w:r>
+      <w:bookmarkEnd w:id="0"/>
+      <w:r>
+        <w:t xml:space="preserve">Michael E. </w:t>
+      </w:r>
+      <w:proofErr w:type="spellStart"/>
+      <w:r>
+        <w:t>Schuckers</w:t>
+      </w:r>
+      <w:proofErr w:type="spellEnd"/>
+      <w:r>
+        <w:t xml:space="preserve">, "Some Statistical </w:t>
+      </w:r>
+      <w:proofErr w:type="spellStart"/>
+      <w:r>
+        <w:t>Aspects</w:t>
+      </w:r>
+      <w:proofErr w:type="spellEnd"/>
+      <w:r>
+        <w:t xml:space="preserve"> of </w:t>
+      </w:r>
+      <w:proofErr w:type="spellStart"/>
+      <w:r>
+        <w:t>Biometric</w:t>
+      </w:r>
+      <w:proofErr w:type="spellEnd"/>
+      <w:r>
+        <w:t xml:space="preserve"> </w:t>
+      </w:r>
+      <w:proofErr w:type="spellStart"/>
+      <w:r>
+        <w:t>Identification</w:t>
+      </w:r>
+      <w:proofErr w:type="spellEnd"/>
+      <w:r>
+        <w:t xml:space="preserve"> Device Performance", 2001</w:t>
+      </w:r>
+      <w:r>
+        <w:t>):</w:t>
+      </w:r>
+    </w:p>
+    <w:p>
+      <w:pPr>
+        <w:pStyle w:val="Paragrafoelenco"/>
+        <w:numPr>
+          <w:ilvl w:val="0"/>
+          <w:numId w:val="1"/>
+        </w:numPr>
+      </w:pPr>
+      <w:r>
+        <w:t>Universalità, ogni individuo deve possedere quel tratto;</w:t>
+      </w:r>
+    </w:p>
+    <w:p>
+      <w:pPr>
+        <w:pStyle w:val="Paragrafoelenco"/>
+        <w:numPr>
+          <w:ilvl w:val="0"/>
+          <w:numId w:val="1"/>
+        </w:numPr>
+      </w:pPr>
+      <w:r>
+        <w:t>Unicità, il tratto deve essere sufficientemente diverso tra diversi individui in modo da identificarli univocamente;</w:t>
+      </w:r>
+    </w:p>
+    <w:p>
+      <w:pPr>
+        <w:pStyle w:val="Paragrafoelenco"/>
+        <w:numPr>
+          <w:ilvl w:val="0"/>
+          <w:numId w:val="1"/>
+        </w:numPr>
+      </w:pPr>
+      <w:r>
+        <w:t>Permanenza, legata alla maniera con cui il tratto cambia nel tempo;</w:t>
+      </w:r>
+    </w:p>
+    <w:p>
+      <w:pPr>
+        <w:pStyle w:val="Paragrafoelenco"/>
+        <w:numPr>
+          <w:ilvl w:val="0"/>
+          <w:numId w:val="1"/>
+        </w:numPr>
+      </w:pPr>
+      <w:r>
+        <w:t>Misurabilità, riferita alla facilità con cui il tratto è collezionabile;</w:t>
+      </w:r>
+    </w:p>
+    <w:p>
+      <w:pPr>
+        <w:pStyle w:val="Paragrafoelenco"/>
+        <w:numPr>
+          <w:ilvl w:val="0"/>
+          <w:numId w:val="1"/>
+        </w:numPr>
+      </w:pPr>
+      <w:r>
+        <w:t>Performance, in riferimento all’affidabilità, velocità e robustezza della tecnologia usata;</w:t>
+      </w:r>
+    </w:p>
+    <w:p>
+      <w:pPr>
+        <w:pStyle w:val="Paragrafoelenco"/>
+        <w:numPr>
+          <w:ilvl w:val="0"/>
+          <w:numId w:val="1"/>
+        </w:numPr>
+      </w:pPr>
+      <w:r>
+        <w:t>Accettabilità, riferita a quanto e come gli individui accetteranno la tecnologia utilizzata per raccogliere il o i tratti biometrici;</w:t>
+      </w:r>
+    </w:p>
+    <w:p>
+      <w:pPr>
+        <w:pStyle w:val="Paragrafoelenco"/>
+        <w:numPr>
+          <w:ilvl w:val="0"/>
+          <w:numId w:val="1"/>
+        </w:numPr>
+      </w:pPr>
+      <w:r>
+        <w:t>Circonvenzione, legata alla facilità di un tratto nel poter essere imitato da uno strumento o sostituito.</w:t>
+      </w:r>
+    </w:p>
+    <w:p>
+      <w:r>
+        <w:t>Mono modale vs multi modale.</w:t>
+      </w:r>
+    </w:p>
+    <w:p>
+      <w:r>
+        <w:t>La raccolta dei dati basata sui tratti però può incontrare problemi, specialmente nell’utilizzo di sistemi mono modali, ovvero sistemi che misurano un solo tratto specifico (es. la forma dell’iride o l’impronta digitale, entrambe risentono del logoramento biologico). Per superare questo ostacolo si utilizzano sistemi di raccolta multimodali che, come si può intuire</w:t>
+      </w:r>
+      <w:r>
+        <w:t xml:space="preserve"> dal nome</w:t>
+      </w:r>
+      <w:r>
+        <w:t xml:space="preserve">, registrano e incrociano diversi aspetti del singolo individuo sotto esame. </w:t>
+      </w:r>
+      <w:r>
+        <w:t xml:space="preserve">Essi fondamentalmente uniscono più sistemi mono modali in quattro modi: raccogliendo dati sequenzialmente, simultaneamente, una combinazione di questi o in serie </w:t>
+      </w:r>
+      <w:r>
+        <w:t>in modo da riferirsi rispettivamente a una modalità di accesso sequenziale, parallela, gerarchica o di integrazione seriale.</w:t>
+      </w:r>
+    </w:p>
+    <w:p>
+      <w:r>
+        <w:t>Performance.</w:t>
+      </w:r>
+    </w:p>
+    <w:p>
+      <w:r>
+        <w:t>Per quantificare la performance dei sistemi biometrici sono utilizzati i seguenti fattori:</w:t>
+      </w:r>
+    </w:p>
+    <w:p>
+      <w:pPr>
+        <w:ind w:firstLine="708"/>
+      </w:pPr>
+      <w:bookmarkStart w:id="1" w:name="_GoBack"/>
+      <w:bookmarkEnd w:id="1"/>
+      <w:r>
+        <w:t>-</w:t>
+      </w:r>
+    </w:p>
+    <w:p>
+      <w:pPr>
+        <w:ind w:firstLine="708"/>
+      </w:pPr>
+      <w:r>
+        <w:t>-</w:t>
       </w:r>
     </w:p>
     <w:p/>
     <w:p>
-      <w:bookmarkStart w:id="0" w:name="_GoBack"/>
-      <w:bookmarkEnd w:id="0"/>
+      <w:r>
+        <w:t xml:space="preserve"> </w:t>
+      </w:r>
+      <w:r>
+        <w:t xml:space="preserve">  </w:t>
+      </w:r>
+    </w:p>
+    <w:p>
+      <w:r>
+        <w:t>/**</w:t>
+      </w:r>
+      <w:r>
+        <w:t>tanto che</w:t>
+      </w:r>
+      <w:r>
+        <w:t xml:space="preserve"> ad oggi esistono sistemi di riconoscimento in grado di distinguere impronte digitali, occhi, forma di orecchie e persino di intere facce. Un comune esempio ne è lo sblocco di uno smartphone, per il quale basta solamente appoggiare un dito nell’apposita area riservata al riconoscimento</w:t>
+      </w:r>
+      <w:r>
+        <w:t xml:space="preserve"> d’impronta oppure l’inquadratura da parte della fotocamera del volto del </w:t>
+      </w:r>
+      <w:proofErr w:type="gramStart"/>
+      <w:r>
+        <w:t>proprietario.</w:t>
+      </w:r>
+      <w:r>
+        <w:t>*</w:t>
+      </w:r>
+      <w:proofErr w:type="gramEnd"/>
+      <w:r>
+        <w:t>*/</w:t>
+      </w:r>
+    </w:p>
+    <w:p/>
+    <w:p/>
+    <w:p>
       <w:r>
         <w:t xml:space="preserve"> </w:t>
       </w:r>

</xml_diff>